<commit_message>
Working LSTM - Output needs fixing
</commit_message>
<xml_diff>
--- a/788_789_Project Description - Final_Winter2022.docx
+++ b/788_789_Project Description - Final_Winter2022.docx
@@ -298,6 +298,7 @@
           <w:sz w:val="44"/>
           <w:szCs w:val="44"/>
         </w:rPr>
+        <w:lastRenderedPageBreak/>
         <w:t>Winter</w:t>
       </w:r>
       <w:r>
@@ -327,7 +328,6 @@
           <w:sz w:val="44"/>
           <w:szCs w:val="44"/>
         </w:rPr>
-        <w:lastRenderedPageBreak/>
         <w:t>Introduction</w:t>
       </w:r>
     </w:p>
@@ -5468,21 +5468,7 @@
         <w:rPr>
           <w:rFonts w:cstheme="minorHAnsi"/>
         </w:rPr>
-        <w:t xml:space="preserve">Plot the distribution of data (using </w:t>
-      </w:r>
-      <w:proofErr w:type="spellStart"/>
-      <w:r>
-        <w:rPr>
-          <w:rFonts w:cstheme="minorHAnsi"/>
-        </w:rPr>
-        <w:t>sklearn</w:t>
-      </w:r>
-      <w:proofErr w:type="spellEnd"/>
-      <w:r>
-        <w:rPr>
-          <w:rFonts w:cstheme="minorHAnsi"/>
-        </w:rPr>
-        <w:t>/Pandas).</w:t>
+        <w:t>Plot the distribution of data (using sklearn/Pandas).</w:t>
       </w:r>
     </w:p>
     <w:p>
@@ -6080,27 +6066,7 @@
           <w:spacing w:val="3"/>
           <w:lang w:val="en-IN" w:eastAsia="en-IN"/>
         </w:rPr>
-        <w:t xml:space="preserve"> information as possible. </w:t>
-      </w:r>
-      <w:proofErr w:type="gramStart"/>
-      <w:r>
-        <w:rPr>
-          <w:rFonts w:eastAsia="Times New Roman" w:cstheme="minorHAnsi"/>
-          <w:color w:val="494C4E"/>
-          <w:spacing w:val="3"/>
-          <w:lang w:val="en-IN" w:eastAsia="en-IN"/>
-        </w:rPr>
-        <w:t>i.e.</w:t>
-      </w:r>
-      <w:proofErr w:type="gramEnd"/>
-      <w:r>
-        <w:rPr>
-          <w:rFonts w:eastAsia="Times New Roman" w:cstheme="minorHAnsi"/>
-          <w:color w:val="494C4E"/>
-          <w:spacing w:val="3"/>
-          <w:lang w:val="en-IN" w:eastAsia="en-IN"/>
-        </w:rPr>
-        <w:t xml:space="preserve"> Diagrams, equations, tables, etc. Please let us know if you need more information.</w:t>
+        <w:t xml:space="preserve"> information as possible. i.e. Diagrams, equations, tables, etc. Please let us know if you need more information.</w:t>
       </w:r>
     </w:p>
     <w:p>
@@ -6348,7 +6314,6 @@
         <w:jc w:val="both"/>
       </w:pPr>
       <w:r>
-        <w:lastRenderedPageBreak/>
         <w:t xml:space="preserve">Codes will be reviewed using an AI-powered tool, so be careful </w:t>
       </w:r>
       <w:r>
@@ -6365,6 +6330,7 @@
         <w:jc w:val="both"/>
       </w:pPr>
       <w:r>
+        <w:lastRenderedPageBreak/>
         <w:t>The deadline</w:t>
       </w:r>
       <w:r>

</xml_diff>